<commit_message>
Añadidos nuevos ejercicios resueltos
</commit_message>
<xml_diff>
--- a/Chuleta.docx
+++ b/Chuleta.docx
@@ -348,42 +348,6 @@
       <w:pPr>
         <w:pStyle w:val="Normal"/>
         <w:rPr>
-          <w:b w:val="false"/>
-          <w:b w:val="false"/>
-          <w:bCs w:val="false"/>
-          <w:u w:val="none"/>
-        </w:rPr>
-      </w:pPr>
-      <w:r>
-        <w:rPr>
-          <w:b w:val="false"/>
-          <w:bCs w:val="false"/>
-          <w:u w:val="none"/>
-        </w:rPr>
-      </w:r>
-    </w:p>
-    <w:p>
-      <w:pPr>
-        <w:pStyle w:val="Normal"/>
-        <w:rPr>
-          <w:b w:val="false"/>
-          <w:b w:val="false"/>
-          <w:bCs w:val="false"/>
-          <w:u w:val="none"/>
-        </w:rPr>
-      </w:pPr>
-      <w:r>
-        <w:rPr>
-          <w:b w:val="false"/>
-          <w:bCs w:val="false"/>
-          <w:u w:val="none"/>
-        </w:rPr>
-      </w:r>
-    </w:p>
-    <w:p>
-      <w:pPr>
-        <w:pStyle w:val="Normal"/>
-        <w:rPr>
           <w:b/>
           <w:b/>
           <w:bCs/>
@@ -410,21 +374,15 @@
       </w:pPr>
       <w:r>
         <w:rPr>
-          <w:b/>
-          <w:bCs/>
-          <w:u w:val="none"/>
-        </w:rPr>
-      </w:r>
-    </w:p>
-    <w:p>
-      <w:pPr>
-        <w:pStyle w:val="Normal"/>
-        <w:rPr>
-          <w:b/>
-          <w:b/>
-          <w:bCs/>
-          <w:u w:val="single"/>
-        </w:rPr>
+          <w:b w:val="false"/>
+          <w:bCs w:val="false"/>
+        </w:rPr>
+      </w:r>
+    </w:p>
+    <w:p>
+      <w:pPr>
+        <w:pStyle w:val="Normal"/>
+        <w:rPr/>
       </w:pPr>
       <w:r>
         <w:rPr>
@@ -433,6 +391,14 @@
           <w:u w:val="single"/>
         </w:rPr>
         <w:t>Comprobar si es mayúscula:</w:t>
+      </w:r>
+      <w:r>
+        <w:rPr>
+          <w:b/>
+          <w:bCs/>
+          <w:u w:val="single"/>
+        </w:rPr>
+        <w:t>$</w:t>
       </w:r>
     </w:p>
     <w:p>
@@ -666,8 +632,8 @@
       </w:pPr>
       <w:r>
         <w:rPr>
-          <w:b/>
-          <w:bCs/>
+          <w:b w:val="false"/>
+          <w:bCs w:val="false"/>
           <w:u w:val="none"/>
         </w:rPr>
       </w:r>
@@ -703,9 +669,9 @@
       </w:pPr>
       <w:r>
         <w:rPr>
-          <w:b/>
-          <w:bCs/>
-          <w:u w:val="single"/>
+          <w:b w:val="false"/>
+          <w:bCs w:val="false"/>
+          <w:u w:val="none"/>
         </w:rPr>
       </w:r>
     </w:p>
@@ -774,24 +740,6 @@
           <w:b w:val="false"/>
           <w:b w:val="false"/>
           <w:bCs w:val="false"/>
-          <w:u w:val="single"/>
-        </w:rPr>
-      </w:pPr>
-      <w:r>
-        <w:rPr>
-          <w:b w:val="false"/>
-          <w:bCs w:val="false"/>
-          <w:u w:val="single"/>
-        </w:rPr>
-      </w:r>
-    </w:p>
-    <w:p>
-      <w:pPr>
-        <w:pStyle w:val="Normal"/>
-        <w:rPr>
-          <w:b w:val="false"/>
-          <w:b w:val="false"/>
-          <w:bCs w:val="false"/>
           <w:u w:val="none"/>
         </w:rPr>
       </w:pPr>
@@ -844,126 +792,178 @@
       <w:pPr>
         <w:pStyle w:val="Normal"/>
         <w:rPr>
-          <w:b/>
-          <w:b/>
-          <w:bCs/>
-          <w:u w:val="none"/>
-        </w:rPr>
-      </w:pPr>
-      <w:r>
-        <w:rPr>
-          <w:b/>
-          <w:bCs/>
-          <w:u w:val="none"/>
-        </w:rPr>
-      </w:r>
-    </w:p>
-    <w:p>
-      <w:pPr>
-        <w:pStyle w:val="Normal"/>
-        <w:rPr>
-          <w:b/>
-          <w:b/>
-          <w:bCs/>
-          <w:u w:val="none"/>
-        </w:rPr>
-      </w:pPr>
-      <w:r>
-        <w:rPr>
-          <w:b/>
-          <w:bCs/>
-          <w:u w:val="none"/>
-        </w:rPr>
-      </w:r>
-    </w:p>
-    <w:p>
-      <w:pPr>
-        <w:pStyle w:val="Normal"/>
-        <w:rPr>
-          <w:b/>
-          <w:b/>
-          <w:bCs/>
-          <w:u w:val="none"/>
-        </w:rPr>
-      </w:pPr>
-      <w:r>
-        <w:rPr>
-          <w:b/>
-          <w:bCs/>
-          <w:u w:val="none"/>
-        </w:rPr>
-      </w:r>
-    </w:p>
-    <w:p>
-      <w:pPr>
-        <w:pStyle w:val="Normal"/>
-        <w:rPr>
-          <w:b w:val="false"/>
-          <w:b w:val="false"/>
-          <w:bCs w:val="false"/>
-          <w:u w:val="none"/>
-        </w:rPr>
-      </w:pPr>
-      <w:r>
-        <w:rPr>
-          <w:b w:val="false"/>
-          <w:bCs w:val="false"/>
-          <w:u w:val="none"/>
-        </w:rPr>
-      </w:r>
-    </w:p>
-    <w:p>
-      <w:pPr>
-        <w:pStyle w:val="Normal"/>
-        <w:rPr>
-          <w:b w:val="false"/>
-          <w:b w:val="false"/>
-          <w:bCs w:val="false"/>
-          <w:u w:val="none"/>
-        </w:rPr>
-      </w:pPr>
-      <w:r>
-        <w:rPr>
-          <w:b w:val="false"/>
-          <w:bCs w:val="false"/>
-          <w:u w:val="none"/>
-        </w:rPr>
-      </w:r>
-    </w:p>
-    <w:p>
-      <w:pPr>
-        <w:pStyle w:val="Normal"/>
-        <w:rPr>
-          <w:b/>
-          <w:b/>
-          <w:bCs/>
-          <w:u w:val="none"/>
-        </w:rPr>
-      </w:pPr>
-      <w:r>
-        <w:rPr>
-          <w:b/>
-          <w:bCs/>
-          <w:u w:val="none"/>
-        </w:rPr>
-      </w:r>
-    </w:p>
-    <w:p>
-      <w:pPr>
-        <w:pStyle w:val="Normal"/>
-        <w:rPr>
-          <w:b w:val="false"/>
-          <w:b w:val="false"/>
-          <w:bCs w:val="false"/>
-          <w:u w:val="none"/>
-        </w:rPr>
-      </w:pPr>
-      <w:r>
-        <w:rPr>
-          <w:b w:val="false"/>
-          <w:bCs w:val="false"/>
-          <w:u w:val="none"/>
-        </w:rPr>
+          <w:b w:val="false"/>
+          <w:b w:val="false"/>
+          <w:bCs w:val="false"/>
+          <w:u w:val="single"/>
+        </w:rPr>
+      </w:pPr>
+      <w:r>
+        <w:rPr>
+          <w:b w:val="false"/>
+          <w:bCs w:val="false"/>
+          <w:u w:val="single"/>
+        </w:rPr>
+        <w:t>Ordena números de meno</w:t>
+      </w:r>
+      <w:r>
+        <w:rPr>
+          <w:b w:val="false"/>
+          <w:bCs w:val="false"/>
+          <w:u w:val="single"/>
+        </w:rPr>
+        <w:t>r</w:t>
+      </w:r>
+      <w:r>
+        <w:rPr>
+          <w:b w:val="false"/>
+          <w:bCs w:val="false"/>
+          <w:u w:val="single"/>
+        </w:rPr>
+        <w:t xml:space="preserve"> a mayor </w:t>
+      </w:r>
+      <w:r>
+        <w:rPr>
+          <w:b w:val="false"/>
+          <w:bCs w:val="false"/>
+          <w:u w:val="single"/>
+        </w:rPr>
+        <w:t>y de A-Z alfabéticamente</w:t>
+      </w:r>
+      <w:r>
+        <w:rPr>
+          <w:b w:val="false"/>
+          <w:bCs w:val="false"/>
+          <w:u w:val="single"/>
+        </w:rPr>
+        <w:t>:</w:t>
+      </w:r>
+    </w:p>
+    <w:p>
+      <w:pPr>
+        <w:pStyle w:val="Normal"/>
+        <w:rPr>
+          <w:b/>
+          <w:b/>
+          <w:bCs/>
+          <w:u w:val="none"/>
+        </w:rPr>
+      </w:pPr>
+      <w:r>
+        <w:rPr>
+          <w:b/>
+          <w:bCs/>
+          <w:u w:val="none"/>
+        </w:rPr>
+        <w:tab/>
+      </w:r>
+    </w:p>
+    <w:p>
+      <w:pPr>
+        <w:pStyle w:val="Normal"/>
+        <w:rPr>
+          <w:b/>
+          <w:b/>
+          <w:bCs/>
+          <w:u w:val="none"/>
+        </w:rPr>
+      </w:pPr>
+      <w:r>
+        <w:rPr>
+          <w:b/>
+          <w:bCs/>
+          <w:u w:val="none"/>
+        </w:rPr>
+        <w:tab/>
+      </w:r>
+      <w:r>
+        <w:rPr>
+          <w:b w:val="false"/>
+          <w:bCs w:val="false"/>
+          <w:u w:val="none"/>
+        </w:rPr>
+        <w:t>Arrays.sort(arrayEnCuestion);</w:t>
+      </w:r>
+    </w:p>
+    <w:p>
+      <w:pPr>
+        <w:pStyle w:val="Normal"/>
+        <w:rPr>
+          <w:b/>
+          <w:b/>
+          <w:bCs/>
+          <w:u w:val="none"/>
+        </w:rPr>
+      </w:pPr>
+      <w:r>
+        <w:rPr>
+          <w:b/>
+          <w:bCs/>
+          <w:u w:val="none"/>
+        </w:rPr>
+      </w:r>
+    </w:p>
+    <w:p>
+      <w:pPr>
+        <w:pStyle w:val="Normal"/>
+        <w:rPr>
+          <w:b w:val="false"/>
+          <w:b w:val="false"/>
+          <w:bCs w:val="false"/>
+          <w:u w:val="none"/>
+        </w:rPr>
+      </w:pPr>
+      <w:r>
+        <w:rPr>
+          <w:b w:val="false"/>
+          <w:bCs w:val="false"/>
+          <w:u w:val="none"/>
+        </w:rPr>
+      </w:r>
+    </w:p>
+    <w:p>
+      <w:pPr>
+        <w:pStyle w:val="Normal"/>
+        <w:rPr>
+          <w:b w:val="false"/>
+          <w:b w:val="false"/>
+          <w:bCs w:val="false"/>
+          <w:u w:val="none"/>
+        </w:rPr>
+      </w:pPr>
+      <w:r>
+        <w:rPr>
+          <w:b w:val="false"/>
+          <w:bCs w:val="false"/>
+          <w:u w:val="none"/>
+        </w:rPr>
+      </w:r>
+    </w:p>
+    <w:p>
+      <w:pPr>
+        <w:pStyle w:val="Normal"/>
+        <w:rPr>
+          <w:b w:val="false"/>
+          <w:b w:val="false"/>
+          <w:bCs w:val="false"/>
+          <w:u w:val="none"/>
+        </w:rPr>
+      </w:pPr>
+      <w:r>
+        <w:rPr>
+          <w:b w:val="false"/>
+          <w:bCs w:val="false"/>
+          <w:u w:val="none"/>
+        </w:rPr>
+      </w:r>
+    </w:p>
+    <w:p>
+      <w:pPr>
+        <w:pStyle w:val="Normal"/>
+        <w:rPr/>
+      </w:pPr>
+      <w:r>
+        <w:rPr/>
       </w:r>
     </w:p>
     <w:sectPr>
@@ -973,6 +973,7 @@
       <w:pgNumType w:fmt="decimal"/>
       <w:formProt w:val="false"/>
       <w:textDirection w:val="lrTb"/>
+      <w:docGrid w:type="default" w:linePitch="240" w:charSpace="4294961151"/>
     </w:sectPr>
   </w:body>
 </w:document>
@@ -984,15 +985,13 @@
     <w:rPrDefault>
       <w:rPr>
         <w:rFonts w:ascii="Liberation Serif" w:hAnsi="Liberation Serif" w:eastAsia="Noto Sans CJK SC Regular" w:cs="FreeSans"/>
-        <w:sz w:val="24"/>
+        <w:sz w:val="20"/>
         <w:szCs w:val="24"/>
         <w:lang w:val="es-ES" w:eastAsia="zh-CN" w:bidi="hi-IN"/>
       </w:rPr>
     </w:rPrDefault>
     <w:pPrDefault>
-      <w:pPr>
-        <w:widowControl/>
-      </w:pPr>
+      <w:pPr/>
     </w:pPrDefault>
   </w:docDefaults>
   <w:style w:type="paragraph" w:styleId="Normal">
@@ -1000,10 +999,12 @@
     <w:qFormat/>
     <w:pPr>
       <w:widowControl/>
+      <w:bidi w:val="0"/>
+      <w:jc w:val="left"/>
     </w:pPr>
     <w:rPr>
       <w:rFonts w:ascii="Liberation Serif" w:hAnsi="Liberation Serif" w:eastAsia="Noto Sans CJK SC Regular" w:cs="FreeSans"/>
-      <w:color w:val="auto"/>
+      <w:color w:val="00000A"/>
       <w:sz w:val="24"/>
       <w:szCs w:val="24"/>
       <w:lang w:val="es-ES" w:eastAsia="zh-CN" w:bidi="hi-IN"/>

</xml_diff>

<commit_message>
Añadido un nuevo ejercicio
</commit_message>
<xml_diff>
--- a/Chuleta.docx
+++ b/Chuleta.docx
@@ -804,39 +804,7 @@
           <w:bCs w:val="false"/>
           <w:u w:val="single"/>
         </w:rPr>
-        <w:t>Ordena números de meno</w:t>
-      </w:r>
-      <w:r>
-        <w:rPr>
-          <w:b w:val="false"/>
-          <w:bCs w:val="false"/>
-          <w:u w:val="single"/>
-        </w:rPr>
-        <w:t>r</w:t>
-      </w:r>
-      <w:r>
-        <w:rPr>
-          <w:b w:val="false"/>
-          <w:bCs w:val="false"/>
-          <w:u w:val="single"/>
-        </w:rPr>
-        <w:t xml:space="preserve"> a mayor </w:t>
-      </w:r>
-      <w:r>
-        <w:rPr>
-          <w:b w:val="false"/>
-          <w:bCs w:val="false"/>
-          <w:u w:val="single"/>
-        </w:rPr>
-        <w:t>y de A-Z alfabéticamente</w:t>
-      </w:r>
-      <w:r>
-        <w:rPr>
-          <w:b w:val="false"/>
-          <w:bCs w:val="false"/>
-          <w:u w:val="single"/>
-        </w:rPr>
-        <w:t>:</w:t>
+        <w:t>Ordena números de menor a mayor y de A-Z alfabéticamente:</w:t>
       </w:r>
     </w:p>
     <w:p>
@@ -919,6 +887,78 @@
           <w:bCs w:val="false"/>
           <w:u w:val="none"/>
         </w:rPr>
+      </w:r>
+    </w:p>
+    <w:p>
+      <w:pPr>
+        <w:pStyle w:val="Normal"/>
+        <w:rPr>
+          <w:b/>
+          <w:b/>
+          <w:bCs/>
+          <w:u w:val="none"/>
+        </w:rPr>
+      </w:pPr>
+      <w:r>
+        <w:rPr>
+          <w:b/>
+          <w:bCs/>
+          <w:u w:val="none"/>
+        </w:rPr>
+        <w:t>MATH</w:t>
+      </w:r>
+    </w:p>
+    <w:p>
+      <w:pPr>
+        <w:pStyle w:val="Normal"/>
+        <w:rPr>
+          <w:b/>
+          <w:b/>
+          <w:bCs/>
+          <w:u w:val="none"/>
+        </w:rPr>
+      </w:pPr>
+      <w:r>
+        <w:rPr>
+          <w:b/>
+          <w:bCs/>
+          <w:u w:val="none"/>
+        </w:rPr>
+      </w:r>
+    </w:p>
+    <w:p>
+      <w:pPr>
+        <w:pStyle w:val="Normal"/>
+        <w:rPr>
+          <w:b w:val="false"/>
+          <w:b w:val="false"/>
+          <w:bCs w:val="false"/>
+          <w:u w:val="none"/>
+        </w:rPr>
+      </w:pPr>
+      <w:r>
+        <w:rPr>
+          <w:b w:val="false"/>
+          <w:bCs w:val="false"/>
+          <w:u w:val="none"/>
+        </w:rPr>
+        <w:t>Raíces:</w:t>
+      </w:r>
+    </w:p>
+    <w:p>
+      <w:pPr>
+        <w:pStyle w:val="Normal"/>
+        <w:rPr>
+          <w:u w:val="none"/>
+        </w:rPr>
+      </w:pPr>
+      <w:r>
+        <w:rPr>
+          <w:b w:val="false"/>
+          <w:bCs w:val="false"/>
+          <w:u w:val="none"/>
+        </w:rPr>
+        <w:t>.sqrt()</w:t>
       </w:r>
     </w:p>
     <w:p>

</xml_diff>